<commit_message>
edit document and added todo
</commit_message>
<xml_diff>
--- a/Dokumente/Umfang Software.docx
+++ b/Dokumente/Umfang Software.docx
@@ -5,12 +5,16 @@
     <w:p>
       <w:pPr>
         <w:rPr>
+          <w:b/>
+          <w:bCs/>
           <w:sz w:val="32"/>
           <w:szCs w:val="32"/>
         </w:rPr>
       </w:pPr>
       <w:r>
         <w:rPr>
+          <w:b/>
+          <w:bCs/>
           <w:sz w:val="32"/>
           <w:szCs w:val="32"/>
         </w:rPr>
@@ -80,7 +84,7 @@
                 <w:sz w:val="32"/>
                 <w:szCs w:val="32"/>
               </w:rPr>
-              <w:t>Automatische Generierung C</w:t>
+              <w:t xml:space="preserve">Automatische Generierung </w:t>
             </w:r>
             <w:proofErr w:type="spellStart"/>
             <w:r>
@@ -88,7 +92,7 @@
                 <w:sz w:val="32"/>
                 <w:szCs w:val="32"/>
               </w:rPr>
-              <w:t>losed</w:t>
+              <w:t>Closed</w:t>
             </w:r>
             <w:proofErr w:type="spellEnd"/>
             <w:r>
@@ -193,6 +197,37 @@
               </w:rPr>
               <w:t>Berücksichtigung T1-Anteil</w:t>
             </w:r>
+          </w:p>
+        </w:tc>
+      </w:tr>
+      <w:tr>
+        <w:tc>
+          <w:tcPr>
+            <w:tcW w:w="9062" w:type="dxa"/>
+          </w:tcPr>
+          <w:p>
+            <w:pPr>
+              <w:rPr>
+                <w:sz w:val="32"/>
+                <w:szCs w:val="32"/>
+              </w:rPr>
+            </w:pPr>
+            <w:r>
+              <w:rPr>
+                <w:sz w:val="32"/>
+                <w:szCs w:val="32"/>
+              </w:rPr>
+              <w:t xml:space="preserve">Berücksichtigung </w:t>
+            </w:r>
+            <w:proofErr w:type="spellStart"/>
+            <w:r>
+              <w:rPr>
+                <w:sz w:val="32"/>
+                <w:szCs w:val="32"/>
+              </w:rPr>
+              <w:t>Stellgrösseneschränkung</w:t>
+            </w:r>
+            <w:proofErr w:type="spellEnd"/>
           </w:p>
         </w:tc>
       </w:tr>
@@ -453,6 +488,49 @@
                 <w:sz w:val="32"/>
                 <w:szCs w:val="32"/>
               </w:rPr>
+              <w:t>Stellgrössenbeschränkung konfigurierbar gestalten</w:t>
+            </w:r>
+          </w:p>
+        </w:tc>
+        <w:tc>
+          <w:tcPr>
+            <w:tcW w:w="987" w:type="dxa"/>
+          </w:tcPr>
+          <w:p>
+            <w:pPr>
+              <w:jc w:val="center"/>
+              <w:rPr>
+                <w:sz w:val="32"/>
+                <w:szCs w:val="32"/>
+              </w:rPr>
+            </w:pPr>
+            <w:r>
+              <w:rPr>
+                <w:sz w:val="32"/>
+                <w:szCs w:val="32"/>
+              </w:rPr>
+              <w:t>1</w:t>
+            </w:r>
+          </w:p>
+        </w:tc>
+      </w:tr>
+      <w:tr>
+        <w:tc>
+          <w:tcPr>
+            <w:tcW w:w="8075" w:type="dxa"/>
+          </w:tcPr>
+          <w:p>
+            <w:pPr>
+              <w:rPr>
+                <w:sz w:val="32"/>
+                <w:szCs w:val="32"/>
+              </w:rPr>
+            </w:pPr>
+            <w:r>
+              <w:rPr>
+                <w:sz w:val="32"/>
+                <w:szCs w:val="32"/>
+              </w:rPr>
               <w:t xml:space="preserve">Alternative Auswahl von Erregungsfunktionen </w:t>
             </w:r>
           </w:p>
@@ -648,6 +726,85 @@
               <w:t>Sprungantwortplot</w:t>
             </w:r>
           </w:p>
+          <w:p>
+            <w:pPr>
+              <w:pStyle w:val="Listenabsatz"/>
+              <w:numPr>
+                <w:ilvl w:val="0"/>
+                <w:numId w:val="3"/>
+              </w:numPr>
+              <w:rPr>
+                <w:sz w:val="32"/>
+                <w:szCs w:val="32"/>
+              </w:rPr>
+            </w:pPr>
+            <w:r>
+              <w:rPr>
+                <w:sz w:val="32"/>
+                <w:szCs w:val="32"/>
+              </w:rPr>
+              <w:t>??</w:t>
+            </w:r>
+          </w:p>
+        </w:tc>
+        <w:tc>
+          <w:tcPr>
+            <w:tcW w:w="987" w:type="dxa"/>
+          </w:tcPr>
+          <w:p>
+            <w:pPr>
+              <w:jc w:val="center"/>
+              <w:rPr>
+                <w:sz w:val="32"/>
+                <w:szCs w:val="32"/>
+              </w:rPr>
+            </w:pPr>
+            <w:r>
+              <w:rPr>
+                <w:sz w:val="32"/>
+                <w:szCs w:val="32"/>
+              </w:rPr>
+              <w:t>3</w:t>
+            </w:r>
+          </w:p>
+        </w:tc>
+      </w:tr>
+      <w:tr>
+        <w:tc>
+          <w:tcPr>
+            <w:tcW w:w="8075" w:type="dxa"/>
+          </w:tcPr>
+          <w:p>
+            <w:pPr>
+              <w:rPr>
+                <w:sz w:val="32"/>
+                <w:szCs w:val="32"/>
+              </w:rPr>
+            </w:pPr>
+            <w:r>
+              <w:rPr>
+                <w:sz w:val="32"/>
+                <w:szCs w:val="32"/>
+              </w:rPr>
+              <w:t xml:space="preserve">Generierung </w:t>
+            </w:r>
+            <w:proofErr w:type="spellStart"/>
+            <w:r>
+              <w:rPr>
+                <w:sz w:val="32"/>
+                <w:szCs w:val="32"/>
+              </w:rPr>
+              <w:t>Bodeplot</w:t>
+            </w:r>
+            <w:proofErr w:type="spellEnd"/>
+            <w:r>
+              <w:rPr>
+                <w:sz w:val="32"/>
+                <w:szCs w:val="32"/>
+              </w:rPr>
+              <w:t xml:space="preserve"> ungeregelter/geregelter Strecke</w:t>
+            </w:r>
+          </w:p>
         </w:tc>
         <w:tc>
           <w:tcPr>
@@ -812,14 +969,6 @@
               <w:t>Latzel-Schwarz</w:t>
             </w:r>
           </w:p>
-          <w:p>
-            <w:pPr>
-              <w:rPr>
-                <w:sz w:val="32"/>
-                <w:szCs w:val="32"/>
-              </w:rPr>
-            </w:pPr>
-          </w:p>
         </w:tc>
         <w:tc>
           <w:tcPr>
@@ -883,35 +1032,6 @@
               </w:rPr>
               <w:t>4</w:t>
             </w:r>
-          </w:p>
-        </w:tc>
-      </w:tr>
-      <w:tr>
-        <w:tc>
-          <w:tcPr>
-            <w:tcW w:w="8075" w:type="dxa"/>
-          </w:tcPr>
-          <w:p>
-            <w:pPr>
-              <w:rPr>
-                <w:sz w:val="32"/>
-                <w:szCs w:val="32"/>
-              </w:rPr>
-            </w:pPr>
-          </w:p>
-        </w:tc>
-        <w:tc>
-          <w:tcPr>
-            <w:tcW w:w="987" w:type="dxa"/>
-          </w:tcPr>
-          <w:p>
-            <w:pPr>
-              <w:jc w:val="center"/>
-              <w:rPr>
-                <w:sz w:val="32"/>
-                <w:szCs w:val="32"/>
-              </w:rPr>
-            </w:pPr>
           </w:p>
         </w:tc>
       </w:tr>

</xml_diff>

<commit_message>
YAML anstelle von txt
</commit_message>
<xml_diff>
--- a/Dokumente/Umfang Software.docx
+++ b/Dokumente/Umfang Software.docx
@@ -144,15 +144,13 @@
               </w:rPr>
               <w:t xml:space="preserve">Eingabe PSO-Konfiguration via </w:t>
             </w:r>
-            <w:proofErr w:type="spellStart"/>
-            <w:r>
-              <w:rPr>
-                <w:sz w:val="28"/>
-                <w:szCs w:val="28"/>
-              </w:rPr>
-              <w:t>txt</w:t>
-            </w:r>
-            <w:proofErr w:type="spellEnd"/>
+            <w:r>
+              <w:rPr>
+                <w:sz w:val="28"/>
+                <w:szCs w:val="28"/>
+              </w:rPr>
+              <w:t>YAML</w:t>
+            </w:r>
             <w:r>
               <w:rPr>
                 <w:sz w:val="28"/>
@@ -853,23 +851,7 @@
                 <w:sz w:val="28"/>
                 <w:szCs w:val="28"/>
               </w:rPr>
-              <w:t xml:space="preserve">POS mehrere </w:t>
-            </w:r>
-            <w:proofErr w:type="spellStart"/>
-            <w:r>
-              <w:rPr>
-                <w:sz w:val="28"/>
-                <w:szCs w:val="28"/>
-              </w:rPr>
-              <w:t>male</w:t>
-            </w:r>
-            <w:proofErr w:type="spellEnd"/>
-            <w:r>
-              <w:rPr>
-                <w:sz w:val="28"/>
-                <w:szCs w:val="28"/>
-              </w:rPr>
-              <w:t xml:space="preserve"> für eine PID-Auslegung ausführen</w:t>
+              <w:t>POS mehrere male für eine PID-Auslegung ausführen</w:t>
             </w:r>
           </w:p>
           <w:p>
@@ -2670,7 +2652,6 @@
   <w:style w:type="character" w:default="1" w:styleId="Absatz-Standardschriftart">
     <w:name w:val="Default Paragraph Font"/>
     <w:uiPriority w:val="1"/>
-    <w:semiHidden/>
     <w:unhideWhenUsed/>
   </w:style>
   <w:style w:type="table" w:default="1" w:styleId="NormaleTabelle">

</xml_diff>